<commit_message>
FPLA-802 updated hearing start time, added hearing end time, removed prehearing attendance time field (tests need updating), enabled C6 permissions
</commit_message>
<xml_diff>
--- a/docker/docmosis/templates/FL-PLW-HNO-ENG-00092.docx
+++ b/docker/docmosis/templates/FL-PLW-HNO-ENG-00092.docx
@@ -680,6 +680,13 @@
                 <w:rFonts w:ascii="Arial" w:hAnsi="Arial" w:cs="Arial"/>
                 <w:b/>
               </w:rPr>
+              <w:t xml:space="preserve">Hearing Start </w:t>
+            </w:r>
+            <w:r>
+              <w:rPr>
+                <w:rFonts w:ascii="Arial" w:hAnsi="Arial" w:cs="Arial"/>
+                <w:b/>
+              </w:rPr>
               <w:t>Date</w:t>
             </w:r>
             <w:r>
@@ -730,7 +737,106 @@
               <w:rPr>
                 <w:rFonts w:ascii="Arial" w:hAnsi="Arial" w:cs="Arial"/>
               </w:rPr>
-              <w:t>hearingDate</w:t>
+              <w:t>hearing</w:t>
+            </w:r>
+            <w:r>
+              <w:rPr>
+                <w:rFonts w:ascii="Arial" w:hAnsi="Arial" w:cs="Arial"/>
+              </w:rPr>
+              <w:t>Start</w:t>
+            </w:r>
+            <w:r>
+              <w:rPr>
+                <w:rFonts w:ascii="Arial" w:hAnsi="Arial" w:cs="Arial"/>
+              </w:rPr>
+              <w:t>Date</w:t>
+            </w:r>
+            <w:proofErr w:type="spellEnd"/>
+            <w:r>
+              <w:rPr>
+                <w:rFonts w:ascii="Arial" w:hAnsi="Arial" w:cs="Arial"/>
+              </w:rPr>
+              <w:t>&gt;&gt;</w:t>
+            </w:r>
+          </w:p>
+        </w:tc>
+      </w:tr>
+      <w:tr>
+        <w:trPr>
+          <w:trHeight w:val="380"/>
+        </w:trPr>
+        <w:tc>
+          <w:tcPr>
+            <w:tcW w:w="5055" w:type="dxa"/>
+            <w:tcBorders>
+              <w:top w:val="single" w:sz="8" w:space="0" w:color="FFFFFF"/>
+              <w:left w:val="single" w:sz="8" w:space="0" w:color="FFFFFF"/>
+              <w:bottom w:val="single" w:sz="12" w:space="0" w:color="000000"/>
+              <w:right w:val="single" w:sz="8" w:space="0" w:color="FFFFFF"/>
+            </w:tcBorders>
+            <w:shd w:val="clear" w:color="auto" w:fill="auto"/>
+            <w:tcMar>
+              <w:top w:w="100" w:type="dxa"/>
+              <w:left w:w="100" w:type="dxa"/>
+              <w:bottom w:w="100" w:type="dxa"/>
+              <w:right w:w="100" w:type="dxa"/>
+            </w:tcMar>
+          </w:tcPr>
+          <w:p>
+            <w:pPr>
+              <w:widowControl w:val="0"/>
+              <w:spacing w:line="273" w:lineRule="auto"/>
+              <w:rPr>
+                <w:rFonts w:ascii="Arial" w:hAnsi="Arial" w:cs="Arial"/>
+                <w:b/>
+              </w:rPr>
+            </w:pPr>
+            <w:r>
+              <w:rPr>
+                <w:rFonts w:ascii="Arial" w:hAnsi="Arial" w:cs="Arial"/>
+                <w:b/>
+              </w:rPr>
+              <w:t>Hearing End Date</w:t>
+            </w:r>
+          </w:p>
+        </w:tc>
+        <w:tc>
+          <w:tcPr>
+            <w:tcW w:w="4500" w:type="dxa"/>
+            <w:tcBorders>
+              <w:top w:val="single" w:sz="8" w:space="0" w:color="FFFFFF"/>
+              <w:left w:val="single" w:sz="8" w:space="0" w:color="FFFFFF"/>
+              <w:bottom w:val="single" w:sz="12" w:space="0" w:color="000000"/>
+              <w:right w:val="single" w:sz="8" w:space="0" w:color="FFFFFF"/>
+            </w:tcBorders>
+            <w:shd w:val="clear" w:color="auto" w:fill="auto"/>
+            <w:tcMar>
+              <w:top w:w="100" w:type="dxa"/>
+              <w:left w:w="100" w:type="dxa"/>
+              <w:bottom w:w="100" w:type="dxa"/>
+              <w:right w:w="100" w:type="dxa"/>
+            </w:tcMar>
+          </w:tcPr>
+          <w:p>
+            <w:pPr>
+              <w:spacing w:line="273" w:lineRule="auto"/>
+              <w:ind w:right="-607"/>
+              <w:rPr>
+                <w:rFonts w:ascii="Arial" w:hAnsi="Arial" w:cs="Arial"/>
+              </w:rPr>
+            </w:pPr>
+            <w:r>
+              <w:rPr>
+                <w:rFonts w:ascii="Arial" w:hAnsi="Arial" w:cs="Arial"/>
+              </w:rPr>
+              <w:t>&lt;&lt;</w:t>
+            </w:r>
+            <w:proofErr w:type="spellStart"/>
+            <w:r>
+              <w:rPr>
+                <w:rFonts w:ascii="Arial" w:hAnsi="Arial" w:cs="Arial"/>
+              </w:rPr>
+              <w:t>hearingEndDate</w:t>
             </w:r>
             <w:proofErr w:type="spellEnd"/>
             <w:r>
@@ -916,93 +1022,6 @@
           </w:p>
         </w:tc>
       </w:tr>
-      <w:tr>
-        <w:trPr>
-          <w:trHeight w:val="400"/>
-        </w:trPr>
-        <w:tc>
-          <w:tcPr>
-            <w:tcW w:w="5055" w:type="dxa"/>
-            <w:tcBorders>
-              <w:top w:val="single" w:sz="12" w:space="0" w:color="000000"/>
-              <w:left w:val="single" w:sz="8" w:space="0" w:color="FFFFFF"/>
-              <w:bottom w:val="single" w:sz="12" w:space="0" w:color="000000"/>
-              <w:right w:val="single" w:sz="8" w:space="0" w:color="FFFFFF"/>
-            </w:tcBorders>
-            <w:shd w:val="clear" w:color="auto" w:fill="auto"/>
-            <w:tcMar>
-              <w:top w:w="100" w:type="dxa"/>
-              <w:left w:w="100" w:type="dxa"/>
-              <w:bottom w:w="100" w:type="dxa"/>
-              <w:right w:w="100" w:type="dxa"/>
-            </w:tcMar>
-          </w:tcPr>
-          <w:p>
-            <w:pPr>
-              <w:widowControl w:val="0"/>
-              <w:spacing w:line="273" w:lineRule="auto"/>
-              <w:rPr>
-                <w:rFonts w:ascii="Arial" w:hAnsi="Arial" w:cs="Arial"/>
-                <w:b/>
-              </w:rPr>
-            </w:pPr>
-            <w:r>
-              <w:rPr>
-                <w:rFonts w:ascii="Arial" w:hAnsi="Arial" w:cs="Arial"/>
-                <w:b/>
-              </w:rPr>
-              <w:t>Hearing</w:t>
-            </w:r>
-          </w:p>
-        </w:tc>
-        <w:tc>
-          <w:tcPr>
-            <w:tcW w:w="4500" w:type="dxa"/>
-            <w:tcBorders>
-              <w:top w:val="single" w:sz="12" w:space="0" w:color="000000"/>
-              <w:left w:val="single" w:sz="8" w:space="0" w:color="FFFFFF"/>
-              <w:bottom w:val="single" w:sz="12" w:space="0" w:color="000000"/>
-              <w:right w:val="single" w:sz="8" w:space="0" w:color="FFFFFF"/>
-            </w:tcBorders>
-            <w:shd w:val="clear" w:color="auto" w:fill="auto"/>
-            <w:tcMar>
-              <w:top w:w="100" w:type="dxa"/>
-              <w:left w:w="100" w:type="dxa"/>
-              <w:bottom w:w="100" w:type="dxa"/>
-              <w:right w:w="100" w:type="dxa"/>
-            </w:tcMar>
-          </w:tcPr>
-          <w:p>
-            <w:pPr>
-              <w:widowControl w:val="0"/>
-              <w:spacing w:line="273" w:lineRule="auto"/>
-              <w:rPr>
-                <w:rFonts w:ascii="Arial" w:hAnsi="Arial" w:cs="Arial"/>
-              </w:rPr>
-            </w:pPr>
-            <w:r>
-              <w:rPr>
-                <w:rFonts w:ascii="Arial" w:hAnsi="Arial" w:cs="Arial"/>
-              </w:rPr>
-              <w:t>&lt;&lt;</w:t>
-            </w:r>
-            <w:proofErr w:type="spellStart"/>
-            <w:r>
-              <w:rPr>
-                <w:rFonts w:ascii="Arial" w:hAnsi="Arial" w:cs="Arial"/>
-              </w:rPr>
-              <w:t>hearingTime</w:t>
-            </w:r>
-            <w:proofErr w:type="spellEnd"/>
-            <w:r>
-              <w:rPr>
-                <w:rFonts w:ascii="Arial" w:hAnsi="Arial" w:cs="Arial"/>
-              </w:rPr>
-              <w:t>&gt;&gt;</w:t>
-            </w:r>
-          </w:p>
-        </w:tc>
-      </w:tr>
     </w:tbl>
     <w:p>
       <w:pPr>
@@ -1012,6 +1031,8 @@
           <w:b/>
         </w:rPr>
       </w:pPr>
+      <w:bookmarkStart w:id="0" w:name="_GoBack"/>
+      <w:bookmarkEnd w:id="0"/>
     </w:p>
     <w:p>
       <w:pPr>
@@ -1141,15 +1162,7 @@
         <w:rPr>
           <w:rFonts w:ascii="Arial" w:hAnsi="Arial" w:cs="Arial"/>
         </w:rPr>
-        <w:t>if the child has any special need</w:t>
-      </w:r>
-      <w:bookmarkStart w:id="0" w:name="_GoBack"/>
-      <w:bookmarkEnd w:id="0"/>
-      <w:r>
-        <w:rPr>
-          <w:rFonts w:ascii="Arial" w:hAnsi="Arial" w:cs="Arial"/>
-        </w:rPr>
-        <w:t xml:space="preserve">s or circumstances. </w:t>
+        <w:t xml:space="preserve">if the child has any special needs or circumstances. </w:t>
       </w:r>
     </w:p>
     <w:p>
@@ -1353,7 +1366,7 @@
       </w:pPr>
     </w:pPrDefault>
   </w:docDefaults>
-  <w:latentStyles w:defLockedState="0" w:defUIPriority="99" w:defSemiHidden="0" w:defUnhideWhenUsed="0" w:defQFormat="0" w:count="377">
+  <w:latentStyles w:defLockedState="0" w:defUIPriority="99" w:defSemiHidden="0" w:defUnhideWhenUsed="0" w:defQFormat="0" w:count="376">
     <w:lsdException w:name="Normal" w:uiPriority="0" w:qFormat="1"/>
     <w:lsdException w:name="heading 1" w:uiPriority="9" w:qFormat="1"/>
     <w:lsdException w:name="heading 2" w:semiHidden="1" w:uiPriority="9" w:unhideWhenUsed="1" w:qFormat="1"/>
@@ -1730,7 +1743,6 @@
     <w:lsdException w:name="Hashtag" w:semiHidden="1" w:unhideWhenUsed="1"/>
     <w:lsdException w:name="Unresolved Mention" w:semiHidden="1" w:unhideWhenUsed="1"/>
     <w:lsdException w:name="Smart Link" w:semiHidden="1" w:unhideWhenUsed="1"/>
-    <w:lsdException w:name="Smart Link Error" w:semiHidden="1" w:unhideWhenUsed="1"/>
   </w:latentStyles>
   <w:style w:type="paragraph" w:default="1" w:styleId="Normal">
     <w:name w:val="Normal"/>
@@ -2362,7 +2374,7 @@
 </file>
 
 <file path=customXml/itemProps1.xml><?xml version="1.0" encoding="utf-8"?>
-<ds:datastoreItem xmlns:ds="http://schemas.openxmlformats.org/officeDocument/2006/customXml" ds:itemID="{A34392FD-A415-6B40-919E-2E9A9FBB972F}">
+<ds:datastoreItem xmlns:ds="http://schemas.openxmlformats.org/officeDocument/2006/customXml" ds:itemID="{C8627581-014C-CE4D-808A-1A74CD25906B}">
   <ds:schemaRefs>
     <ds:schemaRef ds:uri="http://schemas.openxmlformats.org/officeDocument/2006/bibliography"/>
   </ds:schemaRefs>

</xml_diff>